<commit_message>
Skrevet på at jeg har lavet christians opgaver.
</commit_message>
<xml_diff>
--- a/Referat af gruppemøde #8.docx
+++ b/Referat af gruppemøde #8.docx
@@ -447,6 +447,14 @@
         </w:rPr>
         <w:t>- Christian</w:t>
       </w:r>
+      <w:r>
+        <w:rPr>
+          <w:color w:val="FF0000"/>
+          <w:sz w:val="24"/>
+          <w:szCs w:val="24"/>
+        </w:rPr>
+        <w:t xml:space="preserve"> (Lavet af Stefan)</w:t>
+      </w:r>
     </w:p>
     <w:p>
       <w:pPr>
@@ -472,6 +480,630 @@
           <w:szCs w:val="24"/>
         </w:rPr>
         <w:t>– Gøres til sidst</w:t>
+      </w:r>
+    </w:p>
+    <w:p>
+      <w:pPr>
+        <w:pStyle w:val="Listeafsnit"/>
+        <w:ind w:left="1440"/>
+        <w:rPr>
+          <w:color w:val="FF0000"/>
+          <w:sz w:val="24"/>
+          <w:szCs w:val="24"/>
+        </w:rPr>
+      </w:pPr>
+      <w:r>
+        <w:rPr>
+          <w:sz w:val="24"/>
+          <w:szCs w:val="24"/>
+        </w:rPr>
+        <w:t>UC1 udvidelse 3</w:t>
+      </w:r>
+      <w:r>
+        <w:rPr>
+          <w:sz w:val="24"/>
+          <w:szCs w:val="24"/>
+        </w:rPr>
+        <w:t>:</w:t>
+      </w:r>
+      <w:r>
+        <w:rPr>
+          <w:sz w:val="24"/>
+          <w:szCs w:val="24"/>
+        </w:rPr>
+        <w:t xml:space="preserve"> Beskrivelse af hvilken fejl, der henvises til.</w:t>
+      </w:r>
+      <w:r>
+        <w:rPr>
+          <w:sz w:val="24"/>
+          <w:szCs w:val="24"/>
+        </w:rPr>
+        <w:t xml:space="preserve"> </w:t>
+      </w:r>
+      <w:r>
+        <w:rPr>
+          <w:color w:val="FF0000"/>
+          <w:sz w:val="24"/>
+          <w:szCs w:val="24"/>
+        </w:rPr>
+        <w:t>- Christian</w:t>
+      </w:r>
+      <w:r>
+        <w:rPr>
+          <w:color w:val="FF0000"/>
+          <w:sz w:val="24"/>
+          <w:szCs w:val="24"/>
+        </w:rPr>
+        <w:t xml:space="preserve"> (Lavet af Stefan)</w:t>
+      </w:r>
+    </w:p>
+    <w:p>
+      <w:pPr>
+        <w:pStyle w:val="Listeafsnit"/>
+        <w:ind w:left="1440"/>
+        <w:rPr>
+          <w:color w:val="FF0000"/>
+          <w:sz w:val="24"/>
+          <w:szCs w:val="24"/>
+        </w:rPr>
+      </w:pPr>
+      <w:r>
+        <w:rPr>
+          <w:sz w:val="24"/>
+          <w:szCs w:val="24"/>
+        </w:rPr>
+        <w:t>UC2: punkter i UC skal omformuleres.</w:t>
+      </w:r>
+      <w:r>
+        <w:rPr>
+          <w:sz w:val="24"/>
+          <w:szCs w:val="24"/>
+        </w:rPr>
+        <w:t xml:space="preserve"> </w:t>
+      </w:r>
+      <w:r>
+        <w:rPr>
+          <w:color w:val="FF0000"/>
+          <w:sz w:val="24"/>
+          <w:szCs w:val="24"/>
+        </w:rPr>
+        <w:t>– Nikolaj og Anders</w:t>
+      </w:r>
+    </w:p>
+    <w:p>
+      <w:pPr>
+        <w:pStyle w:val="Listeafsnit"/>
+        <w:ind w:left="1440"/>
+        <w:rPr>
+          <w:color w:val="FF0000"/>
+          <w:sz w:val="24"/>
+          <w:szCs w:val="24"/>
+        </w:rPr>
+      </w:pPr>
+      <w:r>
+        <w:rPr>
+          <w:sz w:val="24"/>
+          <w:szCs w:val="24"/>
+        </w:rPr>
+        <w:t>UC4: PC software aktør? Tilføjes ændres til fjernes</w:t>
+      </w:r>
+      <w:r>
+        <w:rPr>
+          <w:sz w:val="24"/>
+          <w:szCs w:val="24"/>
+        </w:rPr>
+        <w:t xml:space="preserve"> </w:t>
+      </w:r>
+      <w:r>
+        <w:rPr>
+          <w:color w:val="FF0000"/>
+          <w:sz w:val="24"/>
+          <w:szCs w:val="24"/>
+        </w:rPr>
+        <w:t>- Nikolaj</w:t>
+      </w:r>
+    </w:p>
+    <w:p>
+      <w:pPr>
+        <w:pStyle w:val="Listeafsnit"/>
+        <w:ind w:left="1440"/>
+        <w:rPr>
+          <w:color w:val="FF0000"/>
+          <w:sz w:val="24"/>
+          <w:szCs w:val="24"/>
+        </w:rPr>
+      </w:pPr>
+      <w:r>
+        <w:rPr>
+          <w:sz w:val="24"/>
+          <w:szCs w:val="24"/>
+        </w:rPr>
+        <w:t xml:space="preserve">UC6: Brugeren vælger start-, stoptidspunkt. Brug samme ord i gennem hele </w:t>
+      </w:r>
+      <w:proofErr w:type="spellStart"/>
+      <w:r>
+        <w:rPr>
+          <w:sz w:val="24"/>
+          <w:szCs w:val="24"/>
+        </w:rPr>
+        <w:t>kravspec</w:t>
+      </w:r>
+      <w:proofErr w:type="spellEnd"/>
+      <w:r>
+        <w:rPr>
+          <w:sz w:val="24"/>
+          <w:szCs w:val="24"/>
+        </w:rPr>
+        <w:t>.</w:t>
+      </w:r>
+      <w:r>
+        <w:rPr>
+          <w:sz w:val="24"/>
+          <w:szCs w:val="24"/>
+        </w:rPr>
+        <w:t xml:space="preserve"> </w:t>
+      </w:r>
+      <w:r>
+        <w:rPr>
+          <w:color w:val="FF0000"/>
+          <w:sz w:val="24"/>
+          <w:szCs w:val="24"/>
+        </w:rPr>
+        <w:t>- Nikolaj</w:t>
+      </w:r>
+    </w:p>
+    <w:p>
+      <w:pPr>
+        <w:pStyle w:val="Listeafsnit"/>
+        <w:ind w:left="1440"/>
+        <w:rPr>
+          <w:sz w:val="24"/>
+          <w:szCs w:val="24"/>
+        </w:rPr>
+      </w:pPr>
+      <w:r>
+        <w:rPr>
+          <w:sz w:val="24"/>
+          <w:szCs w:val="24"/>
+        </w:rPr>
+        <w:t>UC7: Omformuler punktet ”mål”</w:t>
+      </w:r>
+      <w:r>
+        <w:rPr>
+          <w:sz w:val="24"/>
+          <w:szCs w:val="24"/>
+        </w:rPr>
+        <w:t xml:space="preserve"> og ”resultat”. Udvidelse 2: skriv hvor det gemmes</w:t>
+      </w:r>
+      <w:r>
+        <w:rPr>
+          <w:sz w:val="24"/>
+          <w:szCs w:val="24"/>
+        </w:rPr>
+        <w:t xml:space="preserve">. </w:t>
+      </w:r>
+    </w:p>
+    <w:p>
+      <w:pPr>
+        <w:pStyle w:val="Listeafsnit"/>
+        <w:ind w:left="1440"/>
+        <w:rPr>
+          <w:color w:val="FF0000"/>
+          <w:sz w:val="24"/>
+          <w:szCs w:val="24"/>
+        </w:rPr>
+      </w:pPr>
+      <w:r>
+        <w:rPr>
+          <w:sz w:val="24"/>
+          <w:szCs w:val="24"/>
+        </w:rPr>
+        <w:t>Punkt 3 Kravspecifikation: Omdøbes til ”Yderligere tekniske krav” ryddes op i alle krav.</w:t>
+      </w:r>
+      <w:r>
+        <w:rPr>
+          <w:sz w:val="24"/>
+          <w:szCs w:val="24"/>
+        </w:rPr>
+        <w:t xml:space="preserve"> </w:t>
+      </w:r>
+      <w:r>
+        <w:rPr>
+          <w:color w:val="FF0000"/>
+          <w:sz w:val="24"/>
+          <w:szCs w:val="24"/>
+        </w:rPr>
+        <w:t xml:space="preserve">– Stefan </w:t>
+      </w:r>
+    </w:p>
+    <w:p>
+      <w:pPr>
+        <w:pStyle w:val="Listeafsnit"/>
+        <w:ind w:left="1440"/>
+        <w:rPr>
+          <w:sz w:val="24"/>
+          <w:szCs w:val="24"/>
+        </w:rPr>
+      </w:pPr>
+    </w:p>
+    <w:p>
+      <w:pPr>
+        <w:pStyle w:val="Listeafsnit"/>
+        <w:ind w:left="1440"/>
+        <w:rPr>
+          <w:sz w:val="24"/>
+          <w:szCs w:val="24"/>
+        </w:rPr>
+      </w:pPr>
+      <w:r>
+        <w:rPr>
+          <w:sz w:val="24"/>
+          <w:szCs w:val="24"/>
+        </w:rPr>
+        <w:t xml:space="preserve">Accepttestspecifikation: </w:t>
+      </w:r>
+    </w:p>
+    <w:p>
+      <w:pPr>
+        <w:pStyle w:val="Listeafsnit"/>
+        <w:ind w:left="1440"/>
+        <w:rPr>
+          <w:color w:val="FF0000"/>
+          <w:sz w:val="24"/>
+          <w:szCs w:val="24"/>
+        </w:rPr>
+      </w:pPr>
+      <w:r>
+        <w:rPr>
+          <w:sz w:val="24"/>
+          <w:szCs w:val="24"/>
+        </w:rPr>
+        <w:t xml:space="preserve">Lav indledning – beskrivelse af testopstilling. </w:t>
+      </w:r>
+      <w:r>
+        <w:rPr>
+          <w:sz w:val="24"/>
+          <w:szCs w:val="24"/>
+        </w:rPr>
+        <w:t>Definering af kode til DE2-board.</w:t>
+      </w:r>
+      <w:r>
+        <w:rPr>
+          <w:sz w:val="24"/>
+          <w:szCs w:val="24"/>
+        </w:rPr>
+        <w:t xml:space="preserve"> </w:t>
+      </w:r>
+      <w:r>
+        <w:rPr>
+          <w:color w:val="FF0000"/>
+          <w:sz w:val="24"/>
+          <w:szCs w:val="24"/>
+        </w:rPr>
+        <w:t>- Dennis</w:t>
+      </w:r>
+    </w:p>
+    <w:p>
+      <w:pPr>
+        <w:pStyle w:val="Listeafsnit"/>
+        <w:ind w:left="1440"/>
+        <w:rPr>
+          <w:sz w:val="24"/>
+          <w:szCs w:val="24"/>
+        </w:rPr>
+      </w:pPr>
+      <w:r>
+        <w:rPr>
+          <w:sz w:val="24"/>
+          <w:szCs w:val="24"/>
+        </w:rPr>
+        <w:t xml:space="preserve">Rettelser fra </w:t>
+      </w:r>
+      <w:proofErr w:type="spellStart"/>
+      <w:r>
+        <w:rPr>
+          <w:sz w:val="24"/>
+          <w:szCs w:val="24"/>
+        </w:rPr>
+        <w:t>kravspec</w:t>
+      </w:r>
+      <w:proofErr w:type="spellEnd"/>
+      <w:r>
+        <w:rPr>
+          <w:sz w:val="24"/>
+          <w:szCs w:val="24"/>
+        </w:rPr>
+        <w:t>. Overføres selvfølgelig til accepttest</w:t>
+      </w:r>
+    </w:p>
+    <w:p>
+      <w:pPr>
+        <w:pStyle w:val="Listeafsnit"/>
+        <w:ind w:left="1440"/>
+        <w:rPr>
+          <w:color w:val="FF0000"/>
+          <w:sz w:val="24"/>
+          <w:szCs w:val="24"/>
+        </w:rPr>
+      </w:pPr>
+      <w:r>
+        <w:rPr>
+          <w:sz w:val="24"/>
+          <w:szCs w:val="24"/>
+        </w:rPr>
+        <w:t>UC1 udvidelse 3: Bedre beskrivelse af handlinger i testen.</w:t>
+      </w:r>
+      <w:r>
+        <w:rPr>
+          <w:sz w:val="24"/>
+          <w:szCs w:val="24"/>
+        </w:rPr>
+        <w:t xml:space="preserve"> </w:t>
+      </w:r>
+      <w:r>
+        <w:rPr>
+          <w:color w:val="FF0000"/>
+          <w:sz w:val="24"/>
+          <w:szCs w:val="24"/>
+        </w:rPr>
+        <w:t>- Nikolaj</w:t>
+      </w:r>
+    </w:p>
+    <w:p>
+      <w:pPr>
+        <w:pStyle w:val="Listeafsnit"/>
+        <w:ind w:left="1440"/>
+        <w:rPr>
+          <w:color w:val="FF0000"/>
+          <w:sz w:val="24"/>
+          <w:szCs w:val="24"/>
+        </w:rPr>
+      </w:pPr>
+      <w:r>
+        <w:rPr>
+          <w:sz w:val="24"/>
+          <w:szCs w:val="24"/>
+        </w:rPr>
+        <w:t>UC3 udvidelse 2: Definer skærm noget bedre.</w:t>
+      </w:r>
+      <w:r>
+        <w:rPr>
+          <w:sz w:val="24"/>
+          <w:szCs w:val="24"/>
+        </w:rPr>
+        <w:t xml:space="preserve"> </w:t>
+      </w:r>
+      <w:r>
+        <w:rPr>
+          <w:color w:val="FF0000"/>
+          <w:sz w:val="24"/>
+          <w:szCs w:val="24"/>
+        </w:rPr>
+        <w:t>- Nikolaj</w:t>
+      </w:r>
+    </w:p>
+    <w:p>
+      <w:pPr>
+        <w:pStyle w:val="Listeafsnit"/>
+        <w:ind w:left="1440"/>
+        <w:rPr>
+          <w:color w:val="FF0000"/>
+          <w:sz w:val="24"/>
+          <w:szCs w:val="24"/>
+        </w:rPr>
+      </w:pPr>
+      <w:r>
+        <w:rPr>
+          <w:sz w:val="24"/>
+          <w:szCs w:val="24"/>
+        </w:rPr>
+        <w:t>UC4: Lav et punkt yderligere. ”tryk på ok”</w:t>
+      </w:r>
+      <w:r>
+        <w:rPr>
+          <w:sz w:val="24"/>
+          <w:szCs w:val="24"/>
+        </w:rPr>
+        <w:t xml:space="preserve"> </w:t>
+      </w:r>
+      <w:r>
+        <w:rPr>
+          <w:color w:val="FF0000"/>
+          <w:sz w:val="24"/>
+          <w:szCs w:val="24"/>
+        </w:rPr>
+        <w:t>- Nikolaj</w:t>
+      </w:r>
+    </w:p>
+    <w:p>
+      <w:pPr>
+        <w:pStyle w:val="Listeafsnit"/>
+        <w:ind w:left="1440"/>
+        <w:rPr>
+          <w:color w:val="FF0000"/>
+          <w:sz w:val="24"/>
+          <w:szCs w:val="24"/>
+        </w:rPr>
+      </w:pPr>
+      <w:r>
+        <w:rPr>
+          <w:sz w:val="24"/>
+          <w:szCs w:val="24"/>
+        </w:rPr>
+        <w:t>UC5: Der vælges nyt rum</w:t>
+      </w:r>
+      <w:r>
+        <w:rPr>
+          <w:sz w:val="24"/>
+          <w:szCs w:val="24"/>
+        </w:rPr>
+        <w:t xml:space="preserve"> </w:t>
+      </w:r>
+      <w:r>
+        <w:rPr>
+          <w:color w:val="FF0000"/>
+          <w:sz w:val="24"/>
+          <w:szCs w:val="24"/>
+        </w:rPr>
+        <w:t>- Nikolaj</w:t>
+      </w:r>
+    </w:p>
+    <w:p>
+      <w:pPr>
+        <w:pStyle w:val="Listeafsnit"/>
+        <w:ind w:left="1440"/>
+        <w:rPr>
+          <w:color w:val="FF0000"/>
+          <w:sz w:val="24"/>
+          <w:szCs w:val="24"/>
+        </w:rPr>
+      </w:pPr>
+      <w:r>
+        <w:rPr>
+          <w:sz w:val="24"/>
+          <w:szCs w:val="24"/>
+        </w:rPr>
+        <w:t>UC5 udvidelse 1: Vindue lukkes.</w:t>
+      </w:r>
+      <w:r>
+        <w:rPr>
+          <w:sz w:val="24"/>
+          <w:szCs w:val="24"/>
+        </w:rPr>
+        <w:t xml:space="preserve"> </w:t>
+      </w:r>
+      <w:r>
+        <w:rPr>
+          <w:color w:val="FF0000"/>
+          <w:sz w:val="24"/>
+          <w:szCs w:val="24"/>
+        </w:rPr>
+        <w:t xml:space="preserve">– Nikolaj </w:t>
+      </w:r>
+    </w:p>
+    <w:p>
+      <w:pPr>
+        <w:pStyle w:val="Listeafsnit"/>
+        <w:ind w:left="1440"/>
+        <w:rPr>
+          <w:sz w:val="24"/>
+          <w:szCs w:val="24"/>
+        </w:rPr>
+      </w:pPr>
+      <w:r>
+        <w:rPr>
+          <w:sz w:val="24"/>
+          <w:szCs w:val="24"/>
+        </w:rPr>
+        <w:lastRenderedPageBreak/>
+        <w:t xml:space="preserve">UC6 udvidelse 2: Overfør rettelser fra </w:t>
+      </w:r>
+      <w:proofErr w:type="spellStart"/>
+      <w:r>
+        <w:rPr>
+          <w:sz w:val="24"/>
+          <w:szCs w:val="24"/>
+        </w:rPr>
+        <w:t>kravspec</w:t>
+      </w:r>
+      <w:proofErr w:type="spellEnd"/>
+      <w:r>
+        <w:rPr>
+          <w:sz w:val="24"/>
+          <w:szCs w:val="24"/>
+        </w:rPr>
+        <w:t>.</w:t>
+      </w:r>
+    </w:p>
+    <w:p>
+      <w:pPr>
+        <w:pStyle w:val="Listeafsnit"/>
+        <w:ind w:left="1440"/>
+        <w:rPr>
+          <w:color w:val="FF0000"/>
+          <w:sz w:val="24"/>
+          <w:szCs w:val="24"/>
+        </w:rPr>
+      </w:pPr>
+      <w:r>
+        <w:rPr>
+          <w:sz w:val="24"/>
+          <w:szCs w:val="24"/>
+        </w:rPr>
+        <w:t>Punkt 2 ændres til ”Ikke-funktionelle krav”.</w:t>
+      </w:r>
+      <w:r>
+        <w:rPr>
+          <w:sz w:val="24"/>
+          <w:szCs w:val="24"/>
+        </w:rPr>
+        <w:t xml:space="preserve"> </w:t>
+      </w:r>
+      <w:r>
+        <w:rPr>
+          <w:color w:val="FF0000"/>
+          <w:sz w:val="24"/>
+          <w:szCs w:val="24"/>
+        </w:rPr>
+        <w:t>- Nikolaj</w:t>
+      </w:r>
+    </w:p>
+    <w:p>
+      <w:pPr>
+        <w:pStyle w:val="Listeafsnit"/>
+        <w:ind w:left="1440"/>
+        <w:rPr>
+          <w:color w:val="FF0000"/>
+          <w:sz w:val="24"/>
+          <w:szCs w:val="24"/>
+        </w:rPr>
+      </w:pPr>
+      <w:r>
+        <w:rPr>
+          <w:sz w:val="24"/>
+          <w:szCs w:val="24"/>
+        </w:rPr>
+        <w:t>Test af krav 3</w:t>
+      </w:r>
+      <w:r>
+        <w:rPr>
+          <w:sz w:val="24"/>
+          <w:szCs w:val="24"/>
+        </w:rPr>
+        <w:t>.3: ”tænd kommando” definer i terminologiliste i stedet for i punktet.</w:t>
+      </w:r>
+      <w:r>
+        <w:rPr>
+          <w:sz w:val="24"/>
+          <w:szCs w:val="24"/>
+        </w:rPr>
+        <w:t xml:space="preserve"> </w:t>
+      </w:r>
+      <w:r>
+        <w:rPr>
+          <w:color w:val="FF0000"/>
+          <w:sz w:val="24"/>
+          <w:szCs w:val="24"/>
+        </w:rPr>
+        <w:t xml:space="preserve"> - </w:t>
+      </w:r>
+      <w:proofErr w:type="spellStart"/>
+      <w:r>
+        <w:rPr>
+          <w:color w:val="FF0000"/>
+          <w:sz w:val="24"/>
+          <w:szCs w:val="24"/>
+        </w:rPr>
+        <w:t>Chrstian</w:t>
+      </w:r>
+      <w:proofErr w:type="spellEnd"/>
+      <w:r>
+        <w:rPr>
+          <w:color w:val="FF0000"/>
+          <w:sz w:val="24"/>
+          <w:szCs w:val="24"/>
+        </w:rPr>
+        <w:t xml:space="preserve"> (Lavet af Stefan)</w:t>
       </w:r>
       <w:bookmarkStart w:id="0" w:name="_GoBack"/>
       <w:bookmarkEnd w:id="0"/>
@@ -491,21 +1123,14 @@
           <w:sz w:val="24"/>
           <w:szCs w:val="24"/>
         </w:rPr>
-        <w:t>UC1 udvidelse 3</w:t>
-      </w:r>
-      <w:r>
-        <w:rPr>
-          <w:sz w:val="24"/>
-          <w:szCs w:val="24"/>
-        </w:rPr>
-        <w:t>:</w:t>
-      </w:r>
-      <w:r>
-        <w:rPr>
-          <w:sz w:val="24"/>
-          <w:szCs w:val="24"/>
-        </w:rPr>
-        <w:t xml:space="preserve"> Beskrivelse af hvilken fejl, der henvises til.</w:t>
+        <w:t>Test af krav 3</w:t>
+      </w:r>
+      <w:r>
+        <w:rPr>
+          <w:sz w:val="24"/>
+          <w:szCs w:val="24"/>
+        </w:rPr>
+        <w:t>.4: Omformuler til maks. 2 min.</w:t>
       </w:r>
       <w:r>
         <w:rPr>
@@ -520,72 +1145,6 @@
           <w:sz w:val="24"/>
           <w:szCs w:val="24"/>
         </w:rPr>
-        <w:t>- Christian</w:t>
-      </w:r>
-    </w:p>
-    <w:p>
-      <w:pPr>
-        <w:pStyle w:val="Listeafsnit"/>
-        <w:ind w:left="1440"/>
-        <w:rPr>
-          <w:color w:val="FF0000"/>
-          <w:sz w:val="24"/>
-          <w:szCs w:val="24"/>
-        </w:rPr>
-      </w:pPr>
-      <w:r>
-        <w:rPr>
-          <w:sz w:val="24"/>
-          <w:szCs w:val="24"/>
-        </w:rPr>
-        <w:t>UC2: punkter i UC skal omformuleres.</w:t>
-      </w:r>
-      <w:r>
-        <w:rPr>
-          <w:sz w:val="24"/>
-          <w:szCs w:val="24"/>
-        </w:rPr>
-        <w:t xml:space="preserve"> </w:t>
-      </w:r>
-      <w:r>
-        <w:rPr>
-          <w:color w:val="FF0000"/>
-          <w:sz w:val="24"/>
-          <w:szCs w:val="24"/>
-        </w:rPr>
-        <w:t>– Nikolaj og Anders</w:t>
-      </w:r>
-    </w:p>
-    <w:p>
-      <w:pPr>
-        <w:pStyle w:val="Listeafsnit"/>
-        <w:ind w:left="1440"/>
-        <w:rPr>
-          <w:color w:val="FF0000"/>
-          <w:sz w:val="24"/>
-          <w:szCs w:val="24"/>
-        </w:rPr>
-      </w:pPr>
-      <w:r>
-        <w:rPr>
-          <w:sz w:val="24"/>
-          <w:szCs w:val="24"/>
-        </w:rPr>
-        <w:t>UC4: PC software aktør? Tilføjes ændres til fjernes</w:t>
-      </w:r>
-      <w:r>
-        <w:rPr>
-          <w:sz w:val="24"/>
-          <w:szCs w:val="24"/>
-        </w:rPr>
-        <w:t xml:space="preserve"> </w:t>
-      </w:r>
-      <w:r>
-        <w:rPr>
-          <w:color w:val="FF0000"/>
-          <w:sz w:val="24"/>
-          <w:szCs w:val="24"/>
-        </w:rPr>
         <w:t>- Nikolaj</w:t>
       </w:r>
     </w:p>
@@ -604,528 +1163,21 @@
           <w:sz w:val="24"/>
           <w:szCs w:val="24"/>
         </w:rPr>
-        <w:t xml:space="preserve">UC6: Brugeren vælger start-, stoptidspunkt. Brug samme ord i gennem hele </w:t>
-      </w:r>
-      <w:proofErr w:type="spellStart"/>
-      <w:r>
-        <w:rPr>
-          <w:sz w:val="24"/>
-          <w:szCs w:val="24"/>
-        </w:rPr>
-        <w:t>kravspec</w:t>
-      </w:r>
-      <w:proofErr w:type="spellEnd"/>
-      <w:r>
-        <w:rPr>
-          <w:sz w:val="24"/>
-          <w:szCs w:val="24"/>
-        </w:rPr>
-        <w:t>.</w:t>
-      </w:r>
-      <w:r>
-        <w:rPr>
-          <w:sz w:val="24"/>
-          <w:szCs w:val="24"/>
-        </w:rPr>
-        <w:t xml:space="preserve"> </w:t>
-      </w:r>
-      <w:r>
-        <w:rPr>
-          <w:color w:val="FF0000"/>
-          <w:sz w:val="24"/>
-          <w:szCs w:val="24"/>
-        </w:rPr>
-        <w:t>- Nikolaj</w:t>
-      </w:r>
-    </w:p>
-    <w:p>
-      <w:pPr>
-        <w:pStyle w:val="Listeafsnit"/>
-        <w:ind w:left="1440"/>
-        <w:rPr>
-          <w:sz w:val="24"/>
-          <w:szCs w:val="24"/>
-        </w:rPr>
-      </w:pPr>
-      <w:r>
-        <w:rPr>
-          <w:sz w:val="24"/>
-          <w:szCs w:val="24"/>
-        </w:rPr>
-        <w:t>UC7: Omformuler punktet ”mål”</w:t>
-      </w:r>
-      <w:r>
-        <w:rPr>
-          <w:sz w:val="24"/>
-          <w:szCs w:val="24"/>
-        </w:rPr>
-        <w:t xml:space="preserve"> og ”resultat”. Udvidelse 2: skriv hvor det gemmes</w:t>
-      </w:r>
-      <w:r>
-        <w:rPr>
-          <w:sz w:val="24"/>
-          <w:szCs w:val="24"/>
-        </w:rPr>
-        <w:t xml:space="preserve">. </w:t>
-      </w:r>
-    </w:p>
-    <w:p>
-      <w:pPr>
-        <w:pStyle w:val="Listeafsnit"/>
-        <w:ind w:left="1440"/>
-        <w:rPr>
-          <w:color w:val="FF0000"/>
-          <w:sz w:val="24"/>
-          <w:szCs w:val="24"/>
-        </w:rPr>
-      </w:pPr>
-      <w:r>
-        <w:rPr>
-          <w:sz w:val="24"/>
-          <w:szCs w:val="24"/>
-        </w:rPr>
-        <w:t>Punkt 3 Kravspecifikation: Omdøbes til ”Yderligere tekniske krav” ryddes op i alle krav.</w:t>
-      </w:r>
-      <w:r>
-        <w:rPr>
-          <w:sz w:val="24"/>
-          <w:szCs w:val="24"/>
-        </w:rPr>
-        <w:t xml:space="preserve"> </w:t>
-      </w:r>
-      <w:r>
-        <w:rPr>
-          <w:color w:val="FF0000"/>
-          <w:sz w:val="24"/>
-          <w:szCs w:val="24"/>
-        </w:rPr>
-        <w:t xml:space="preserve">– Stefan </w:t>
-      </w:r>
-    </w:p>
-    <w:p>
-      <w:pPr>
-        <w:pStyle w:val="Listeafsnit"/>
-        <w:ind w:left="1440"/>
-        <w:rPr>
-          <w:sz w:val="24"/>
-          <w:szCs w:val="24"/>
-        </w:rPr>
-      </w:pPr>
-    </w:p>
-    <w:p>
-      <w:pPr>
-        <w:pStyle w:val="Listeafsnit"/>
-        <w:ind w:left="1440"/>
-        <w:rPr>
-          <w:sz w:val="24"/>
-          <w:szCs w:val="24"/>
-        </w:rPr>
-      </w:pPr>
-      <w:r>
-        <w:rPr>
-          <w:sz w:val="24"/>
-          <w:szCs w:val="24"/>
-        </w:rPr>
-        <w:t xml:space="preserve">Accepttestspecifikation: </w:t>
-      </w:r>
-    </w:p>
-    <w:p>
-      <w:pPr>
-        <w:pStyle w:val="Listeafsnit"/>
-        <w:ind w:left="1440"/>
-        <w:rPr>
-          <w:color w:val="FF0000"/>
-          <w:sz w:val="24"/>
-          <w:szCs w:val="24"/>
-        </w:rPr>
-      </w:pPr>
-      <w:r>
-        <w:rPr>
-          <w:sz w:val="24"/>
-          <w:szCs w:val="24"/>
-        </w:rPr>
-        <w:t xml:space="preserve">Lav indledning – beskrivelse af testopstilling. </w:t>
-      </w:r>
-      <w:r>
-        <w:rPr>
-          <w:sz w:val="24"/>
-          <w:szCs w:val="24"/>
-        </w:rPr>
-        <w:t>Definering af kode til DE2-board.</w:t>
-      </w:r>
-      <w:r>
-        <w:rPr>
-          <w:sz w:val="24"/>
-          <w:szCs w:val="24"/>
-        </w:rPr>
-        <w:t xml:space="preserve"> </w:t>
-      </w:r>
-      <w:r>
-        <w:rPr>
-          <w:color w:val="FF0000"/>
-          <w:sz w:val="24"/>
-          <w:szCs w:val="24"/>
-        </w:rPr>
-        <w:t>- Dennis</w:t>
-      </w:r>
-    </w:p>
-    <w:p>
-      <w:pPr>
-        <w:pStyle w:val="Listeafsnit"/>
-        <w:ind w:left="1440"/>
-        <w:rPr>
-          <w:sz w:val="24"/>
-          <w:szCs w:val="24"/>
-        </w:rPr>
-      </w:pPr>
-      <w:r>
-        <w:rPr>
-          <w:sz w:val="24"/>
-          <w:szCs w:val="24"/>
-        </w:rPr>
-        <w:t xml:space="preserve">Rettelser fra </w:t>
-      </w:r>
-      <w:proofErr w:type="spellStart"/>
-      <w:r>
-        <w:rPr>
-          <w:sz w:val="24"/>
-          <w:szCs w:val="24"/>
-        </w:rPr>
-        <w:t>kravspec</w:t>
-      </w:r>
-      <w:proofErr w:type="spellEnd"/>
-      <w:r>
-        <w:rPr>
-          <w:sz w:val="24"/>
-          <w:szCs w:val="24"/>
-        </w:rPr>
-        <w:t>. Overføres selvfølgelig til accepttest</w:t>
-      </w:r>
-    </w:p>
-    <w:p>
-      <w:pPr>
-        <w:pStyle w:val="Listeafsnit"/>
-        <w:ind w:left="1440"/>
-        <w:rPr>
-          <w:color w:val="FF0000"/>
-          <w:sz w:val="24"/>
-          <w:szCs w:val="24"/>
-        </w:rPr>
-      </w:pPr>
-      <w:r>
-        <w:rPr>
-          <w:sz w:val="24"/>
-          <w:szCs w:val="24"/>
-        </w:rPr>
-        <w:t>UC1 udvidelse 3: Bedre beskrivelse af handlinger i testen.</w:t>
-      </w:r>
-      <w:r>
-        <w:rPr>
-          <w:sz w:val="24"/>
-          <w:szCs w:val="24"/>
-        </w:rPr>
-        <w:t xml:space="preserve"> </w:t>
-      </w:r>
-      <w:r>
-        <w:rPr>
-          <w:color w:val="FF0000"/>
-          <w:sz w:val="24"/>
-          <w:szCs w:val="24"/>
-        </w:rPr>
-        <w:t>- Nikolaj</w:t>
-      </w:r>
-    </w:p>
-    <w:p>
-      <w:pPr>
-        <w:pStyle w:val="Listeafsnit"/>
-        <w:ind w:left="1440"/>
-        <w:rPr>
-          <w:color w:val="FF0000"/>
-          <w:sz w:val="24"/>
-          <w:szCs w:val="24"/>
-        </w:rPr>
-      </w:pPr>
-      <w:r>
-        <w:rPr>
-          <w:sz w:val="24"/>
-          <w:szCs w:val="24"/>
-        </w:rPr>
-        <w:t>UC3 udvidelse 2: Definer skærm noget bedre.</w:t>
-      </w:r>
-      <w:r>
-        <w:rPr>
-          <w:sz w:val="24"/>
-          <w:szCs w:val="24"/>
-        </w:rPr>
-        <w:t xml:space="preserve"> </w:t>
-      </w:r>
-      <w:r>
-        <w:rPr>
-          <w:color w:val="FF0000"/>
-          <w:sz w:val="24"/>
-          <w:szCs w:val="24"/>
-        </w:rPr>
-        <w:t>- Nikolaj</w:t>
-      </w:r>
-    </w:p>
-    <w:p>
-      <w:pPr>
-        <w:pStyle w:val="Listeafsnit"/>
-        <w:ind w:left="1440"/>
-        <w:rPr>
-          <w:color w:val="FF0000"/>
-          <w:sz w:val="24"/>
-          <w:szCs w:val="24"/>
-        </w:rPr>
-      </w:pPr>
-      <w:r>
-        <w:rPr>
-          <w:sz w:val="24"/>
-          <w:szCs w:val="24"/>
-        </w:rPr>
-        <w:t>UC4: Lav et punkt yderligere. ”tryk på ok”</w:t>
-      </w:r>
-      <w:r>
-        <w:rPr>
-          <w:sz w:val="24"/>
-          <w:szCs w:val="24"/>
-        </w:rPr>
-        <w:t xml:space="preserve"> </w:t>
-      </w:r>
-      <w:r>
-        <w:rPr>
-          <w:color w:val="FF0000"/>
-          <w:sz w:val="24"/>
-          <w:szCs w:val="24"/>
-        </w:rPr>
-        <w:t>- Nikolaj</w:t>
-      </w:r>
-    </w:p>
-    <w:p>
-      <w:pPr>
-        <w:pStyle w:val="Listeafsnit"/>
-        <w:ind w:left="1440"/>
-        <w:rPr>
-          <w:color w:val="FF0000"/>
-          <w:sz w:val="24"/>
-          <w:szCs w:val="24"/>
-        </w:rPr>
-      </w:pPr>
-      <w:r>
-        <w:rPr>
-          <w:sz w:val="24"/>
-          <w:szCs w:val="24"/>
-        </w:rPr>
-        <w:t>UC5: Der vælges nyt rum</w:t>
-      </w:r>
-      <w:r>
-        <w:rPr>
-          <w:sz w:val="24"/>
-          <w:szCs w:val="24"/>
-        </w:rPr>
-        <w:t xml:space="preserve"> </w:t>
-      </w:r>
-      <w:r>
-        <w:rPr>
-          <w:color w:val="FF0000"/>
-          <w:sz w:val="24"/>
-          <w:szCs w:val="24"/>
-        </w:rPr>
-        <w:t>- Nikolaj</w:t>
-      </w:r>
-    </w:p>
-    <w:p>
-      <w:pPr>
-        <w:pStyle w:val="Listeafsnit"/>
-        <w:ind w:left="1440"/>
-        <w:rPr>
-          <w:color w:val="FF0000"/>
-          <w:sz w:val="24"/>
-          <w:szCs w:val="24"/>
-        </w:rPr>
-      </w:pPr>
-      <w:r>
-        <w:rPr>
-          <w:sz w:val="24"/>
-          <w:szCs w:val="24"/>
-        </w:rPr>
-        <w:t>UC5 udvidelse 1: Vindue lukkes.</w:t>
-      </w:r>
-      <w:r>
-        <w:rPr>
-          <w:sz w:val="24"/>
-          <w:szCs w:val="24"/>
-        </w:rPr>
-        <w:t xml:space="preserve"> </w:t>
-      </w:r>
-      <w:r>
-        <w:rPr>
-          <w:color w:val="FF0000"/>
-          <w:sz w:val="24"/>
-          <w:szCs w:val="24"/>
-        </w:rPr>
-        <w:t xml:space="preserve">– Nikolaj </w:t>
-      </w:r>
-    </w:p>
-    <w:p>
-      <w:pPr>
-        <w:pStyle w:val="Listeafsnit"/>
-        <w:ind w:left="1440"/>
-        <w:rPr>
-          <w:sz w:val="24"/>
-          <w:szCs w:val="24"/>
-        </w:rPr>
-      </w:pPr>
-      <w:r>
-        <w:rPr>
-          <w:sz w:val="24"/>
-          <w:szCs w:val="24"/>
-        </w:rPr>
-        <w:t xml:space="preserve">UC6 udvidelse 2: Overfør rettelser fra </w:t>
-      </w:r>
-      <w:proofErr w:type="spellStart"/>
-      <w:r>
-        <w:rPr>
-          <w:sz w:val="24"/>
-          <w:szCs w:val="24"/>
-        </w:rPr>
-        <w:t>kravspec</w:t>
-      </w:r>
-      <w:proofErr w:type="spellEnd"/>
-      <w:r>
-        <w:rPr>
-          <w:sz w:val="24"/>
-          <w:szCs w:val="24"/>
-        </w:rPr>
-        <w:t>.</w:t>
-      </w:r>
-    </w:p>
-    <w:p>
-      <w:pPr>
-        <w:pStyle w:val="Listeafsnit"/>
-        <w:ind w:left="1440"/>
-        <w:rPr>
-          <w:color w:val="FF0000"/>
-          <w:sz w:val="24"/>
-          <w:szCs w:val="24"/>
-        </w:rPr>
-      </w:pPr>
-      <w:r>
-        <w:rPr>
-          <w:sz w:val="24"/>
-          <w:szCs w:val="24"/>
-        </w:rPr>
-        <w:lastRenderedPageBreak/>
-        <w:t>Punkt 2 ændres til ”Ikke-funktionelle krav”.</w:t>
-      </w:r>
-      <w:r>
-        <w:rPr>
-          <w:sz w:val="24"/>
-          <w:szCs w:val="24"/>
-        </w:rPr>
-        <w:t xml:space="preserve"> </w:t>
-      </w:r>
-      <w:r>
-        <w:rPr>
-          <w:color w:val="FF0000"/>
-          <w:sz w:val="24"/>
-          <w:szCs w:val="24"/>
-        </w:rPr>
-        <w:t>- Nikolaj</w:t>
-      </w:r>
-    </w:p>
-    <w:p>
-      <w:pPr>
-        <w:pStyle w:val="Listeafsnit"/>
-        <w:ind w:left="1440"/>
-        <w:rPr>
-          <w:color w:val="FF0000"/>
-          <w:sz w:val="24"/>
-          <w:szCs w:val="24"/>
-        </w:rPr>
-      </w:pPr>
-      <w:r>
-        <w:rPr>
-          <w:sz w:val="24"/>
-          <w:szCs w:val="24"/>
-        </w:rPr>
-        <w:t>Test af krav 4.3: ”tænd kommando” definer i terminologiliste i stedet for i punktet.</w:t>
-      </w:r>
-      <w:r>
-        <w:rPr>
-          <w:sz w:val="24"/>
-          <w:szCs w:val="24"/>
-        </w:rPr>
-        <w:t xml:space="preserve"> </w:t>
-      </w:r>
-      <w:r>
-        <w:rPr>
-          <w:color w:val="FF0000"/>
-          <w:sz w:val="24"/>
-          <w:szCs w:val="24"/>
-        </w:rPr>
-        <w:t xml:space="preserve"> - </w:t>
-      </w:r>
-      <w:proofErr w:type="spellStart"/>
-      <w:r>
-        <w:rPr>
-          <w:color w:val="FF0000"/>
-          <w:sz w:val="24"/>
-          <w:szCs w:val="24"/>
-        </w:rPr>
-        <w:t>Chrstian</w:t>
-      </w:r>
-      <w:proofErr w:type="spellEnd"/>
-    </w:p>
-    <w:p>
-      <w:pPr>
-        <w:pStyle w:val="Listeafsnit"/>
-        <w:ind w:left="1440"/>
-        <w:rPr>
-          <w:color w:val="FF0000"/>
-          <w:sz w:val="24"/>
-          <w:szCs w:val="24"/>
-        </w:rPr>
-      </w:pPr>
-      <w:r>
-        <w:rPr>
-          <w:sz w:val="24"/>
-          <w:szCs w:val="24"/>
-        </w:rPr>
-        <w:t>Test af krav 4.4: Omformuler til maks. 2 min.</w:t>
-      </w:r>
-      <w:r>
-        <w:rPr>
-          <w:sz w:val="24"/>
-          <w:szCs w:val="24"/>
-        </w:rPr>
-        <w:t xml:space="preserve"> </w:t>
-      </w:r>
-      <w:r>
-        <w:rPr>
-          <w:color w:val="FF0000"/>
-          <w:sz w:val="24"/>
-          <w:szCs w:val="24"/>
-        </w:rPr>
-        <w:t>- Nikolaj</w:t>
-      </w:r>
-    </w:p>
-    <w:p>
-      <w:pPr>
-        <w:pStyle w:val="Listeafsnit"/>
-        <w:ind w:left="1440"/>
-        <w:rPr>
-          <w:color w:val="FF0000"/>
-          <w:sz w:val="24"/>
-          <w:szCs w:val="24"/>
-        </w:rPr>
-      </w:pPr>
-      <w:r>
-        <w:rPr>
-          <w:sz w:val="24"/>
-          <w:szCs w:val="24"/>
-        </w:rPr>
-        <w:t>Test af krav 4.5: Omformuler til lysnettet.</w:t>
+        <w:t xml:space="preserve">Test </w:t>
+      </w:r>
+      <w:r>
+        <w:rPr>
+          <w:sz w:val="24"/>
+          <w:szCs w:val="24"/>
+        </w:rPr>
+        <w:t>af krav 3</w:t>
+      </w:r>
+      <w:r>
+        <w:rPr>
+          <w:sz w:val="24"/>
+          <w:szCs w:val="24"/>
+        </w:rPr>
+        <w:t>.5: Omformuler til lysnettet.</w:t>
       </w:r>
       <w:r>
         <w:rPr>

</xml_diff>